<commit_message>
Agregando cambios en formularios de seguridad y prevencion
</commit_message>
<xml_diff>
--- a/web/static/assets/Inspeccion_2025.docx
+++ b/web/static/assets/Inspeccion_2025.docx
@@ -1,6 +1,6 @@
 
 <file path=word/document.xml><?xml version="1.0" encoding="utf-8"?>
-<w:document xmlns:wpc="http://schemas.microsoft.com/office/word/2010/wordprocessingCanvas" xmlns:mc="http://schemas.openxmlformats.org/markup-compatibility/2006" xmlns:o="urn:schemas-microsoft-com:office:office" xmlns:r="http://schemas.openxmlformats.org/officeDocument/2006/relationships" xmlns:m="http://schemas.openxmlformats.org/officeDocument/2006/math" xmlns:v="urn:schemas-microsoft-com:vml" xmlns:wp14="http://schemas.microsoft.com/office/word/2010/wordprocessingDrawing" xmlns:wp="http://schemas.openxmlformats.org/drawingml/2006/wordprocessingDrawing" xmlns:w10="urn:schemas-microsoft-com:office:word" xmlns:w="http://schemas.openxmlformats.org/wordprocessingml/2006/main" xmlns:w14="http://schemas.microsoft.com/office/word/2010/wordml" xmlns:w15="http://schemas.microsoft.com/office/word/2012/wordml" xmlns:wpg="http://schemas.microsoft.com/office/word/2010/wordprocessingGroup" xmlns:wpi="http://schemas.microsoft.com/office/word/2010/wordprocessingInk" xmlns:wne="http://schemas.microsoft.com/office/word/2006/wordml" xmlns:wps="http://schemas.microsoft.com/office/word/2010/wordprocessingShape" mc:Ignorable="w14 w15 wp14">
+<w:document xmlns:wpc="http://schemas.microsoft.com/office/word/2010/wordprocessingCanvas" xmlns:cx="http://schemas.microsoft.com/office/drawing/2014/chartex" xmlns:mc="http://schemas.openxmlformats.org/markup-compatibility/2006" xmlns:o="urn:schemas-microsoft-com:office:office" xmlns:r="http://schemas.openxmlformats.org/officeDocument/2006/relationships" xmlns:m="http://schemas.openxmlformats.org/officeDocument/2006/math" xmlns:v="urn:schemas-microsoft-com:vml" xmlns:wp14="http://schemas.microsoft.com/office/word/2010/wordprocessingDrawing" xmlns:wp="http://schemas.openxmlformats.org/drawingml/2006/wordprocessingDrawing" xmlns:w10="urn:schemas-microsoft-com:office:word" xmlns:w="http://schemas.openxmlformats.org/wordprocessingml/2006/main" xmlns:w14="http://schemas.microsoft.com/office/word/2010/wordml" xmlns:w15="http://schemas.microsoft.com/office/word/2012/wordml" xmlns:w16se="http://schemas.microsoft.com/office/word/2015/wordml/symex" xmlns:wpg="http://schemas.microsoft.com/office/word/2010/wordprocessingGroup" xmlns:wpi="http://schemas.microsoft.com/office/word/2010/wordprocessingInk" xmlns:wne="http://schemas.microsoft.com/office/word/2006/wordml" xmlns:wps="http://schemas.microsoft.com/office/word/2010/wordprocessingShape" mc:Ignorable="w14 w15 w16se wp14">
   <w:body>
     <w:p>
       <w:pPr>
@@ -1298,8 +1298,6 @@
               </w:rPr>
               <w:t xml:space="preserve"> </w:t>
             </w:r>
-            <w:bookmarkStart w:id="0" w:name="_GoBack"/>
-            <w:bookmarkEnd w:id="0"/>
             <w:r>
               <w:rPr>
                 <w:rFonts w:ascii="Arial" w:hAnsi="Arial" w:cs="Arial"/>
@@ -7918,8 +7916,12 @@
       </w:pPr>
     </w:p>
     <w:sectPr>
-      <w:headerReference w:type="default" r:id="rId8"/>
-      <w:footerReference w:type="default" r:id="rId9"/>
+      <w:headerReference w:type="even" r:id="rId8"/>
+      <w:headerReference w:type="default" r:id="rId9"/>
+      <w:footerReference w:type="even" r:id="rId10"/>
+      <w:footerReference w:type="default" r:id="rId11"/>
+      <w:headerReference w:type="first" r:id="rId12"/>
+      <w:footerReference w:type="first" r:id="rId13"/>
       <w:pgSz w:w="12240" w:h="20160" w:code="5"/>
       <w:pgMar w:top="2098" w:right="1701" w:bottom="1134" w:left="1701" w:header="510" w:footer="567" w:gutter="0"/>
       <w:cols w:space="708"/>
@@ -7930,7 +7932,7 @@
 </file>
 
 <file path=word/endnotes.xml><?xml version="1.0" encoding="utf-8"?>
-<w:endnotes xmlns:wpc="http://schemas.microsoft.com/office/word/2010/wordprocessingCanvas" xmlns:mc="http://schemas.openxmlformats.org/markup-compatibility/2006" xmlns:o="urn:schemas-microsoft-com:office:office" xmlns:r="http://schemas.openxmlformats.org/officeDocument/2006/relationships" xmlns:m="http://schemas.openxmlformats.org/officeDocument/2006/math" xmlns:v="urn:schemas-microsoft-com:vml" xmlns:wp14="http://schemas.microsoft.com/office/word/2010/wordprocessingDrawing" xmlns:wp="http://schemas.openxmlformats.org/drawingml/2006/wordprocessingDrawing" xmlns:w10="urn:schemas-microsoft-com:office:word" xmlns:w="http://schemas.openxmlformats.org/wordprocessingml/2006/main" xmlns:w14="http://schemas.microsoft.com/office/word/2010/wordml" xmlns:w15="http://schemas.microsoft.com/office/word/2012/wordml" xmlns:wpg="http://schemas.microsoft.com/office/word/2010/wordprocessingGroup" xmlns:wpi="http://schemas.microsoft.com/office/word/2010/wordprocessingInk" xmlns:wne="http://schemas.microsoft.com/office/word/2006/wordml" xmlns:wps="http://schemas.microsoft.com/office/word/2010/wordprocessingShape" mc:Ignorable="w14 w15 wp14">
+<w:endnotes xmlns:wpc="http://schemas.microsoft.com/office/word/2010/wordprocessingCanvas" xmlns:cx="http://schemas.microsoft.com/office/drawing/2014/chartex" xmlns:mc="http://schemas.openxmlformats.org/markup-compatibility/2006" xmlns:o="urn:schemas-microsoft-com:office:office" xmlns:r="http://schemas.openxmlformats.org/officeDocument/2006/relationships" xmlns:m="http://schemas.openxmlformats.org/officeDocument/2006/math" xmlns:v="urn:schemas-microsoft-com:vml" xmlns:wp14="http://schemas.microsoft.com/office/word/2010/wordprocessingDrawing" xmlns:wp="http://schemas.openxmlformats.org/drawingml/2006/wordprocessingDrawing" xmlns:w10="urn:schemas-microsoft-com:office:word" xmlns:w="http://schemas.openxmlformats.org/wordprocessingml/2006/main" xmlns:w14="http://schemas.microsoft.com/office/word/2010/wordml" xmlns:w15="http://schemas.microsoft.com/office/word/2012/wordml" xmlns:w16se="http://schemas.microsoft.com/office/word/2015/wordml/symex" xmlns:wpg="http://schemas.microsoft.com/office/word/2010/wordprocessingGroup" xmlns:wpi="http://schemas.microsoft.com/office/word/2010/wordprocessingInk" xmlns:wne="http://schemas.microsoft.com/office/word/2006/wordml" xmlns:wps="http://schemas.microsoft.com/office/word/2010/wordprocessingShape" mc:Ignorable="w14 w15 w16se wp14">
   <w:endnote w:type="separator" w:id="-1">
     <w:p>
       <w:r>
@@ -7952,7 +7954,17 @@
 </file>
 
 <file path=word/footer1.xml><?xml version="1.0" encoding="utf-8"?>
-<w:ftr xmlns:wpc="http://schemas.microsoft.com/office/word/2010/wordprocessingCanvas" xmlns:mc="http://schemas.openxmlformats.org/markup-compatibility/2006" xmlns:o="urn:schemas-microsoft-com:office:office" xmlns:r="http://schemas.openxmlformats.org/officeDocument/2006/relationships" xmlns:m="http://schemas.openxmlformats.org/officeDocument/2006/math" xmlns:v="urn:schemas-microsoft-com:vml" xmlns:wp14="http://schemas.microsoft.com/office/word/2010/wordprocessingDrawing" xmlns:wp="http://schemas.openxmlformats.org/drawingml/2006/wordprocessingDrawing" xmlns:w10="urn:schemas-microsoft-com:office:word" xmlns:w="http://schemas.openxmlformats.org/wordprocessingml/2006/main" xmlns:w14="http://schemas.microsoft.com/office/word/2010/wordml" xmlns:w15="http://schemas.microsoft.com/office/word/2012/wordml" xmlns:wpg="http://schemas.microsoft.com/office/word/2010/wordprocessingGroup" xmlns:wpi="http://schemas.microsoft.com/office/word/2010/wordprocessingInk" xmlns:wne="http://schemas.microsoft.com/office/word/2006/wordml" xmlns:wps="http://schemas.microsoft.com/office/word/2010/wordprocessingShape" mc:Ignorable="w14 w15 wp14">
+<w:ftr xmlns:wpc="http://schemas.microsoft.com/office/word/2010/wordprocessingCanvas" xmlns:cx="http://schemas.microsoft.com/office/drawing/2014/chartex" xmlns:mc="http://schemas.openxmlformats.org/markup-compatibility/2006" xmlns:o="urn:schemas-microsoft-com:office:office" xmlns:r="http://schemas.openxmlformats.org/officeDocument/2006/relationships" xmlns:m="http://schemas.openxmlformats.org/officeDocument/2006/math" xmlns:v="urn:schemas-microsoft-com:vml" xmlns:wp14="http://schemas.microsoft.com/office/word/2010/wordprocessingDrawing" xmlns:wp="http://schemas.openxmlformats.org/drawingml/2006/wordprocessingDrawing" xmlns:w10="urn:schemas-microsoft-com:office:word" xmlns:w="http://schemas.openxmlformats.org/wordprocessingml/2006/main" xmlns:w14="http://schemas.microsoft.com/office/word/2010/wordml" xmlns:w15="http://schemas.microsoft.com/office/word/2012/wordml" xmlns:w16se="http://schemas.microsoft.com/office/word/2015/wordml/symex" xmlns:wpg="http://schemas.microsoft.com/office/word/2010/wordprocessingGroup" xmlns:wpi="http://schemas.microsoft.com/office/word/2010/wordprocessingInk" xmlns:wne="http://schemas.microsoft.com/office/word/2006/wordml" xmlns:wps="http://schemas.microsoft.com/office/word/2010/wordprocessingShape" mc:Ignorable="w14 w15 w16se wp14">
+  <w:p>
+    <w:pPr>
+      <w:pStyle w:val="Piedepgina"/>
+    </w:pPr>
+  </w:p>
+</w:ftr>
+</file>
+
+<file path=word/footer2.xml><?xml version="1.0" encoding="utf-8"?>
+<w:ftr xmlns:wpc="http://schemas.microsoft.com/office/word/2010/wordprocessingCanvas" xmlns:cx="http://schemas.microsoft.com/office/drawing/2014/chartex" xmlns:mc="http://schemas.openxmlformats.org/markup-compatibility/2006" xmlns:o="urn:schemas-microsoft-com:office:office" xmlns:r="http://schemas.openxmlformats.org/officeDocument/2006/relationships" xmlns:m="http://schemas.openxmlformats.org/officeDocument/2006/math" xmlns:v="urn:schemas-microsoft-com:vml" xmlns:wp14="http://schemas.microsoft.com/office/word/2010/wordprocessingDrawing" xmlns:wp="http://schemas.openxmlformats.org/drawingml/2006/wordprocessingDrawing" xmlns:w10="urn:schemas-microsoft-com:office:word" xmlns:w="http://schemas.openxmlformats.org/wordprocessingml/2006/main" xmlns:w14="http://schemas.microsoft.com/office/word/2010/wordml" xmlns:w15="http://schemas.microsoft.com/office/word/2012/wordml" xmlns:w16se="http://schemas.microsoft.com/office/word/2015/wordml/symex" xmlns:wpg="http://schemas.microsoft.com/office/word/2010/wordprocessingGroup" xmlns:wpi="http://schemas.microsoft.com/office/word/2010/wordprocessingInk" xmlns:wne="http://schemas.microsoft.com/office/word/2006/wordml" xmlns:wps="http://schemas.microsoft.com/office/word/2010/wordprocessingShape" mc:Ignorable="w14 w15 w16se wp14">
   <w:p>
     <w:pPr>
       <w:pStyle w:val="Piedepgina"/>
@@ -7960,7 +7972,7 @@
     <w:r>
       <w:rPr>
         <w:noProof/>
-        <w:lang w:eastAsia="es-VE"/>
+        <w:lang w:val="en-US"/>
       </w:rPr>
       <mc:AlternateContent>
         <mc:Choice Requires="wps">
@@ -8253,7 +8265,7 @@
             </wp:anchor>
           </w:drawing>
         </mc:Choice>
-        <mc:Fallback xmlns:cx1="http://schemas.microsoft.com/office/drawing/2015/9/8/chartex" xmlns:cx2="http://schemas.microsoft.com/office/drawing/2015/10/21/chartex" xmlns:cx3="http://schemas.microsoft.com/office/drawing/2016/5/9/chartex" xmlns:cx4="http://schemas.microsoft.com/office/drawing/2016/5/10/chartex" xmlns:cx5="http://schemas.microsoft.com/office/drawing/2016/5/11/chartex" xmlns:cx6="http://schemas.microsoft.com/office/drawing/2016/5/12/chartex" xmlns:cx7="http://schemas.microsoft.com/office/drawing/2016/5/13/chartex" xmlns:cx8="http://schemas.microsoft.com/office/drawing/2016/5/14/chartex" xmlns:aink="http://schemas.microsoft.com/office/drawing/2016/ink" xmlns:am3d="http://schemas.microsoft.com/office/drawing/2017/model3d" xmlns:oel="http://schemas.microsoft.com/office/2019/extlst" xmlns:w16cex="http://schemas.microsoft.com/office/word/2018/wordml/cex" xmlns:w16cid="http://schemas.microsoft.com/office/word/2016/wordml/cid" xmlns:w16="http://schemas.microsoft.com/office/word/2018/wordml" xmlns:w16du="http://schemas.microsoft.com/office/word/2023/wordml/word16du" xmlns:w16sdtdh="http://schemas.microsoft.com/office/word/2020/wordml/sdtdatahash" xmlns:w16sdtfl="http://schemas.microsoft.com/office/word/2024/wordml/sdtformatlock" xmlns:w16se="http://schemas.microsoft.com/office/word/2015/wordml/symex" xmlns:cx="http://schemas.microsoft.com/office/drawing/2014/chartex">
+        <mc:Fallback xmlns:w16sdtfl="http://schemas.microsoft.com/office/word/2024/wordml/sdtformatlock" xmlns:w16sdtdh="http://schemas.microsoft.com/office/word/2020/wordml/sdtdatahash" xmlns:w16du="http://schemas.microsoft.com/office/word/2023/wordml/word16du" xmlns:w16="http://schemas.microsoft.com/office/word/2018/wordml" xmlns:w16cid="http://schemas.microsoft.com/office/word/2016/wordml/cid" xmlns:w16cex="http://schemas.microsoft.com/office/word/2018/wordml/cex" xmlns:oel="http://schemas.microsoft.com/office/2019/extlst" xmlns:am3d="http://schemas.microsoft.com/office/drawing/2017/model3d" xmlns:aink="http://schemas.microsoft.com/office/drawing/2016/ink" xmlns:cx8="http://schemas.microsoft.com/office/drawing/2016/5/14/chartex" xmlns:cx7="http://schemas.microsoft.com/office/drawing/2016/5/13/chartex" xmlns:cx6="http://schemas.microsoft.com/office/drawing/2016/5/12/chartex" xmlns:cx5="http://schemas.microsoft.com/office/drawing/2016/5/11/chartex" xmlns:cx4="http://schemas.microsoft.com/office/drawing/2016/5/10/chartex" xmlns:cx3="http://schemas.microsoft.com/office/drawing/2016/5/9/chartex" xmlns:cx2="http://schemas.microsoft.com/office/drawing/2015/10/21/chartex" xmlns:cx1="http://schemas.microsoft.com/office/drawing/2015/9/8/chartex">
           <w:pict>
             <v:shapetype w14:anchorId="62B444EA" id="_x0000_t202" coordsize="21600,21600" o:spt="202" path="m,l,21600r21600,l21600,xe">
               <v:stroke joinstyle="miter"/>
@@ -8488,7 +8500,7 @@
     <w:r>
       <w:rPr>
         <w:noProof/>
-        <w:lang w:eastAsia="es-VE"/>
+        <w:lang w:val="en-US"/>
       </w:rPr>
       <mc:AlternateContent>
         <mc:Choice Requires="wps">
@@ -8553,7 +8565,7 @@
             </wp:anchor>
           </w:drawing>
         </mc:Choice>
-        <mc:Fallback xmlns:cx1="http://schemas.microsoft.com/office/drawing/2015/9/8/chartex" xmlns:cx2="http://schemas.microsoft.com/office/drawing/2015/10/21/chartex" xmlns:cx3="http://schemas.microsoft.com/office/drawing/2016/5/9/chartex" xmlns:cx4="http://schemas.microsoft.com/office/drawing/2016/5/10/chartex" xmlns:cx5="http://schemas.microsoft.com/office/drawing/2016/5/11/chartex" xmlns:cx6="http://schemas.microsoft.com/office/drawing/2016/5/12/chartex" xmlns:cx7="http://schemas.microsoft.com/office/drawing/2016/5/13/chartex" xmlns:cx8="http://schemas.microsoft.com/office/drawing/2016/5/14/chartex" xmlns:aink="http://schemas.microsoft.com/office/drawing/2016/ink" xmlns:am3d="http://schemas.microsoft.com/office/drawing/2017/model3d" xmlns:oel="http://schemas.microsoft.com/office/2019/extlst" xmlns:w16cex="http://schemas.microsoft.com/office/word/2018/wordml/cex" xmlns:w16cid="http://schemas.microsoft.com/office/word/2016/wordml/cid" xmlns:w16="http://schemas.microsoft.com/office/word/2018/wordml" xmlns:w16du="http://schemas.microsoft.com/office/word/2023/wordml/word16du" xmlns:w16sdtdh="http://schemas.microsoft.com/office/word/2020/wordml/sdtdatahash" xmlns:w16sdtfl="http://schemas.microsoft.com/office/word/2024/wordml/sdtformatlock" xmlns:w16se="http://schemas.microsoft.com/office/word/2015/wordml/symex" xmlns:cx="http://schemas.microsoft.com/office/drawing/2014/chartex">
+        <mc:Fallback xmlns:w16sdtfl="http://schemas.microsoft.com/office/word/2024/wordml/sdtformatlock" xmlns:w16sdtdh="http://schemas.microsoft.com/office/word/2020/wordml/sdtdatahash" xmlns:w16du="http://schemas.microsoft.com/office/word/2023/wordml/word16du" xmlns:w16="http://schemas.microsoft.com/office/word/2018/wordml" xmlns:w16cid="http://schemas.microsoft.com/office/word/2016/wordml/cid" xmlns:w16cex="http://schemas.microsoft.com/office/word/2018/wordml/cex" xmlns:oel="http://schemas.microsoft.com/office/2019/extlst" xmlns:am3d="http://schemas.microsoft.com/office/drawing/2017/model3d" xmlns:aink="http://schemas.microsoft.com/office/drawing/2016/ink" xmlns:cx8="http://schemas.microsoft.com/office/drawing/2016/5/14/chartex" xmlns:cx7="http://schemas.microsoft.com/office/drawing/2016/5/13/chartex" xmlns:cx6="http://schemas.microsoft.com/office/drawing/2016/5/12/chartex" xmlns:cx5="http://schemas.microsoft.com/office/drawing/2016/5/11/chartex" xmlns:cx4="http://schemas.microsoft.com/office/drawing/2016/5/10/chartex" xmlns:cx3="http://schemas.microsoft.com/office/drawing/2016/5/9/chartex" xmlns:cx2="http://schemas.microsoft.com/office/drawing/2015/10/21/chartex" xmlns:cx1="http://schemas.microsoft.com/office/drawing/2015/9/8/chartex">
           <w:pict>
             <v:shape w14:anchorId="27BFD393" id="Cuadro de texto 4" o:spid="_x0000_s1036" type="#_x0000_t202" style="position:absolute;margin-left:52.5pt;margin-top:-12.2pt;width:78pt;height:24pt;z-index:251658241;visibility:visible;mso-wrap-style:square;mso-width-percent:0;mso-height-percent:0;mso-wrap-distance-left:9pt;mso-wrap-distance-top:0;mso-wrap-distance-right:9pt;mso-wrap-distance-bottom:0;mso-position-horizontal:absolute;mso-position-horizontal-relative:left-margin-area;mso-position-vertical:absolute;mso-position-vertical-relative:text;mso-width-percent:0;mso-height-percent:0;mso-width-relative:margin;mso-height-relative:margin;v-text-anchor:top" o:gfxdata="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" filled="f" stroked="f" strokeweight=".5pt">
               <v:textbox>
@@ -8578,8 +8590,18 @@
 </w:ftr>
 </file>
 
+<file path=word/footer3.xml><?xml version="1.0" encoding="utf-8"?>
+<w:ftr xmlns:wpc="http://schemas.microsoft.com/office/word/2010/wordprocessingCanvas" xmlns:cx="http://schemas.microsoft.com/office/drawing/2014/chartex" xmlns:mc="http://schemas.openxmlformats.org/markup-compatibility/2006" xmlns:o="urn:schemas-microsoft-com:office:office" xmlns:r="http://schemas.openxmlformats.org/officeDocument/2006/relationships" xmlns:m="http://schemas.openxmlformats.org/officeDocument/2006/math" xmlns:v="urn:schemas-microsoft-com:vml" xmlns:wp14="http://schemas.microsoft.com/office/word/2010/wordprocessingDrawing" xmlns:wp="http://schemas.openxmlformats.org/drawingml/2006/wordprocessingDrawing" xmlns:w10="urn:schemas-microsoft-com:office:word" xmlns:w="http://schemas.openxmlformats.org/wordprocessingml/2006/main" xmlns:w14="http://schemas.microsoft.com/office/word/2010/wordml" xmlns:w15="http://schemas.microsoft.com/office/word/2012/wordml" xmlns:w16se="http://schemas.microsoft.com/office/word/2015/wordml/symex" xmlns:wpg="http://schemas.microsoft.com/office/word/2010/wordprocessingGroup" xmlns:wpi="http://schemas.microsoft.com/office/word/2010/wordprocessingInk" xmlns:wne="http://schemas.microsoft.com/office/word/2006/wordml" xmlns:wps="http://schemas.microsoft.com/office/word/2010/wordprocessingShape" mc:Ignorable="w14 w15 w16se wp14">
+  <w:p>
+    <w:pPr>
+      <w:pStyle w:val="Piedepgina"/>
+    </w:pPr>
+  </w:p>
+</w:ftr>
+</file>
+
 <file path=word/footnotes.xml><?xml version="1.0" encoding="utf-8"?>
-<w:footnotes xmlns:wpc="http://schemas.microsoft.com/office/word/2010/wordprocessingCanvas" xmlns:mc="http://schemas.openxmlformats.org/markup-compatibility/2006" xmlns:o="urn:schemas-microsoft-com:office:office" xmlns:r="http://schemas.openxmlformats.org/officeDocument/2006/relationships" xmlns:m="http://schemas.openxmlformats.org/officeDocument/2006/math" xmlns:v="urn:schemas-microsoft-com:vml" xmlns:wp14="http://schemas.microsoft.com/office/word/2010/wordprocessingDrawing" xmlns:wp="http://schemas.openxmlformats.org/drawingml/2006/wordprocessingDrawing" xmlns:w10="urn:schemas-microsoft-com:office:word" xmlns:w="http://schemas.openxmlformats.org/wordprocessingml/2006/main" xmlns:w14="http://schemas.microsoft.com/office/word/2010/wordml" xmlns:w15="http://schemas.microsoft.com/office/word/2012/wordml" xmlns:wpg="http://schemas.microsoft.com/office/word/2010/wordprocessingGroup" xmlns:wpi="http://schemas.microsoft.com/office/word/2010/wordprocessingInk" xmlns:wne="http://schemas.microsoft.com/office/word/2006/wordml" xmlns:wps="http://schemas.microsoft.com/office/word/2010/wordprocessingShape" mc:Ignorable="w14 w15 wp14">
+<w:footnotes xmlns:wpc="http://schemas.microsoft.com/office/word/2010/wordprocessingCanvas" xmlns:cx="http://schemas.microsoft.com/office/drawing/2014/chartex" xmlns:mc="http://schemas.openxmlformats.org/markup-compatibility/2006" xmlns:o="urn:schemas-microsoft-com:office:office" xmlns:r="http://schemas.openxmlformats.org/officeDocument/2006/relationships" xmlns:m="http://schemas.openxmlformats.org/officeDocument/2006/math" xmlns:v="urn:schemas-microsoft-com:vml" xmlns:wp14="http://schemas.microsoft.com/office/word/2010/wordprocessingDrawing" xmlns:wp="http://schemas.openxmlformats.org/drawingml/2006/wordprocessingDrawing" xmlns:w10="urn:schemas-microsoft-com:office:word" xmlns:w="http://schemas.openxmlformats.org/wordprocessingml/2006/main" xmlns:w14="http://schemas.microsoft.com/office/word/2010/wordml" xmlns:w15="http://schemas.microsoft.com/office/word/2012/wordml" xmlns:w16se="http://schemas.microsoft.com/office/word/2015/wordml/symex" xmlns:wpg="http://schemas.microsoft.com/office/word/2010/wordprocessingGroup" xmlns:wpi="http://schemas.microsoft.com/office/word/2010/wordprocessingInk" xmlns:wne="http://schemas.microsoft.com/office/word/2006/wordml" xmlns:wps="http://schemas.microsoft.com/office/word/2010/wordprocessingShape" mc:Ignorable="w14 w15 w16se wp14">
   <w:footnote w:type="separator" w:id="-1">
     <w:p>
       <w:r>
@@ -8601,7 +8623,17 @@
 </file>
 
 <file path=word/header1.xml><?xml version="1.0" encoding="utf-8"?>
-<w:hdr xmlns:wpc="http://schemas.microsoft.com/office/word/2010/wordprocessingCanvas" xmlns:mc="http://schemas.openxmlformats.org/markup-compatibility/2006" xmlns:o="urn:schemas-microsoft-com:office:office" xmlns:r="http://schemas.openxmlformats.org/officeDocument/2006/relationships" xmlns:m="http://schemas.openxmlformats.org/officeDocument/2006/math" xmlns:v="urn:schemas-microsoft-com:vml" xmlns:wp14="http://schemas.microsoft.com/office/word/2010/wordprocessingDrawing" xmlns:wp="http://schemas.openxmlformats.org/drawingml/2006/wordprocessingDrawing" xmlns:w10="urn:schemas-microsoft-com:office:word" xmlns:w="http://schemas.openxmlformats.org/wordprocessingml/2006/main" xmlns:w14="http://schemas.microsoft.com/office/word/2010/wordml" xmlns:w15="http://schemas.microsoft.com/office/word/2012/wordml" xmlns:wpg="http://schemas.microsoft.com/office/word/2010/wordprocessingGroup" xmlns:wpi="http://schemas.microsoft.com/office/word/2010/wordprocessingInk" xmlns:wne="http://schemas.microsoft.com/office/word/2006/wordml" xmlns:wps="http://schemas.microsoft.com/office/word/2010/wordprocessingShape" mc:Ignorable="w14 w15 wp14">
+<w:hdr xmlns:wpc="http://schemas.microsoft.com/office/word/2010/wordprocessingCanvas" xmlns:cx="http://schemas.microsoft.com/office/drawing/2014/chartex" xmlns:mc="http://schemas.openxmlformats.org/markup-compatibility/2006" xmlns:o="urn:schemas-microsoft-com:office:office" xmlns:r="http://schemas.openxmlformats.org/officeDocument/2006/relationships" xmlns:m="http://schemas.openxmlformats.org/officeDocument/2006/math" xmlns:v="urn:schemas-microsoft-com:vml" xmlns:wp14="http://schemas.microsoft.com/office/word/2010/wordprocessingDrawing" xmlns:wp="http://schemas.openxmlformats.org/drawingml/2006/wordprocessingDrawing" xmlns:w10="urn:schemas-microsoft-com:office:word" xmlns:w="http://schemas.openxmlformats.org/wordprocessingml/2006/main" xmlns:w14="http://schemas.microsoft.com/office/word/2010/wordml" xmlns:w15="http://schemas.microsoft.com/office/word/2012/wordml" xmlns:w16se="http://schemas.microsoft.com/office/word/2015/wordml/symex" xmlns:wpg="http://schemas.microsoft.com/office/word/2010/wordprocessingGroup" xmlns:wpi="http://schemas.microsoft.com/office/word/2010/wordprocessingInk" xmlns:wne="http://schemas.microsoft.com/office/word/2006/wordml" xmlns:wps="http://schemas.microsoft.com/office/word/2010/wordprocessingShape" mc:Ignorable="w14 w15 w16se wp14">
+  <w:p>
+    <w:pPr>
+      <w:pStyle w:val="Encabezado"/>
+    </w:pPr>
+  </w:p>
+</w:hdr>
+</file>
+
+<file path=word/header2.xml><?xml version="1.0" encoding="utf-8"?>
+<w:hdr xmlns:wpc="http://schemas.microsoft.com/office/word/2010/wordprocessingCanvas" xmlns:cx="http://schemas.microsoft.com/office/drawing/2014/chartex" xmlns:mc="http://schemas.openxmlformats.org/markup-compatibility/2006" xmlns:o="urn:schemas-microsoft-com:office:office" xmlns:r="http://schemas.openxmlformats.org/officeDocument/2006/relationships" xmlns:m="http://schemas.openxmlformats.org/officeDocument/2006/math" xmlns:v="urn:schemas-microsoft-com:vml" xmlns:wp14="http://schemas.microsoft.com/office/word/2010/wordprocessingDrawing" xmlns:wp="http://schemas.openxmlformats.org/drawingml/2006/wordprocessingDrawing" xmlns:w10="urn:schemas-microsoft-com:office:word" xmlns:w="http://schemas.openxmlformats.org/wordprocessingml/2006/main" xmlns:w14="http://schemas.microsoft.com/office/word/2010/wordml" xmlns:w15="http://schemas.microsoft.com/office/word/2012/wordml" xmlns:w16se="http://schemas.microsoft.com/office/word/2015/wordml/symex" xmlns:wpg="http://schemas.microsoft.com/office/word/2010/wordprocessingGroup" xmlns:wpi="http://schemas.microsoft.com/office/word/2010/wordprocessingInk" xmlns:wne="http://schemas.microsoft.com/office/word/2006/wordml" xmlns:wps="http://schemas.microsoft.com/office/word/2010/wordprocessingShape" mc:Ignorable="w14 w15 w16se wp14">
   <w:p>
     <w:pPr>
       <w:rPr>
@@ -8611,15 +8643,84 @@
     </w:pPr>
     <w:r>
       <w:rPr>
+        <w:noProof/>
+        <w:lang w:val="en-US" w:eastAsia="en-US"/>
+      </w:rPr>
+      <w:drawing>
+        <wp:anchor distT="0" distB="0" distL="114300" distR="114300" simplePos="0" relativeHeight="251658243" behindDoc="1" locked="0" layoutInCell="1" allowOverlap="1" wp14:anchorId="7CCF66E0" wp14:editId="4CDF55DC">
+          <wp:simplePos x="0" y="0"/>
+          <wp:positionH relativeFrom="margin">
+            <wp:align>center</wp:align>
+          </wp:positionH>
+          <wp:positionV relativeFrom="paragraph">
+            <wp:posOffset>4680528</wp:posOffset>
+          </wp:positionV>
+          <wp:extent cx="4745386" cy="3721210"/>
+          <wp:effectExtent l="0" t="0" r="0" b="0"/>
+          <wp:wrapNone/>
+          <wp:docPr id="683217349" name="Imagen 683217349" descr="C:\Users\breiner\Documents\LOGO DE BOMBERO tachira.png"/>
+          <wp:cNvGraphicFramePr>
+            <a:graphicFrameLocks xmlns:a="http://schemas.openxmlformats.org/drawingml/2006/main" noChangeAspect="1"/>
+          </wp:cNvGraphicFramePr>
+          <a:graphic xmlns:a="http://schemas.openxmlformats.org/drawingml/2006/main">
+            <a:graphicData uri="http://schemas.openxmlformats.org/drawingml/2006/picture">
+              <pic:pic xmlns:pic="http://schemas.openxmlformats.org/drawingml/2006/picture">
+                <pic:nvPicPr>
+                  <pic:cNvPr id="0" name="Picture 2" descr="C:\Users\breiner\Documents\LOGO DE BOMBERO tachira.png"/>
+                  <pic:cNvPicPr>
+                    <a:picLocks noChangeAspect="1" noChangeArrowheads="1"/>
+                  </pic:cNvPicPr>
+                </pic:nvPicPr>
+                <pic:blipFill>
+                  <a:blip r:embed="rId1" cstate="print">
+                    <a:lum bright="70000" contrast="-70000"/>
+                    <a:extLst>
+                      <a:ext uri="{28A0092B-C50C-407E-A947-70E740481C1C}">
+                        <a14:useLocalDpi xmlns:a14="http://schemas.microsoft.com/office/drawing/2010/main" val="0"/>
+                      </a:ext>
+                    </a:extLst>
+                  </a:blip>
+                  <a:srcRect/>
+                  <a:stretch>
+                    <a:fillRect/>
+                  </a:stretch>
+                </pic:blipFill>
+                <pic:spPr bwMode="auto">
+                  <a:xfrm>
+                    <a:off x="0" y="0"/>
+                    <a:ext cx="4745386" cy="3721210"/>
+                  </a:xfrm>
+                  <a:prstGeom prst="rect">
+                    <a:avLst/>
+                  </a:prstGeom>
+                  <a:noFill/>
+                  <a:ln>
+                    <a:noFill/>
+                  </a:ln>
+                </pic:spPr>
+              </pic:pic>
+            </a:graphicData>
+          </a:graphic>
+          <wp14:sizeRelH relativeFrom="margin">
+            <wp14:pctWidth>0</wp14:pctWidth>
+          </wp14:sizeRelH>
+          <wp14:sizeRelV relativeFrom="margin">
+            <wp14:pctHeight>0</wp14:pctHeight>
+          </wp14:sizeRelV>
+        </wp:anchor>
+      </w:drawing>
+    </w:r>
+    <w:r>
+      <w:rPr>
         <w:rFonts w:ascii="Arial" w:hAnsi="Arial" w:cs="Arial"/>
         <w:b/>
         <w:noProof/>
-        <w:lang w:eastAsia="es-VE"/>
+        <w:lang w:val="en-US" w:eastAsia="en-US"/>
       </w:rPr>
       <mc:AlternateContent>
         <mc:Choice Requires="wpg">
           <w:drawing>
-            <wp:anchor distT="0" distB="0" distL="114300" distR="114300" simplePos="0" relativeHeight="251658242" behindDoc="0" locked="0" layoutInCell="1" allowOverlap="1" wp14:anchorId="17F7BC96" wp14:editId="69E7DCD4">
+            <wp:anchor distT="0" distB="0" distL="114300" distR="114300" simplePos="0" relativeHeight="251658242" behindDoc="0" locked="0" layoutInCell="1" allowOverlap="1" wp14:anchorId="17F7BC96" wp14:editId="6706AF05">
               <wp:simplePos x="0" y="0"/>
               <wp:positionH relativeFrom="column">
                 <wp:posOffset>-939165</wp:posOffset>
@@ -8889,7 +8990,7 @@
                             </pic:cNvPicPr>
                           </pic:nvPicPr>
                           <pic:blipFill>
-                            <a:blip r:embed="rId1">
+                            <a:blip r:embed="rId2">
                               <a:lum bright="20000"/>
                               <a:extLst>
                                 <a:ext uri="{28A0092B-C50C-407E-A947-70E740481C1C}">
@@ -8924,7 +9025,7 @@
                             </pic:cNvPicPr>
                           </pic:nvPicPr>
                           <pic:blipFill>
-                            <a:blip r:embed="rId2">
+                            <a:blip r:embed="rId3">
                               <a:lum bright="20000"/>
                               <a:extLst>
                                 <a:ext uri="{28A0092B-C50C-407E-A947-70E740481C1C}">
@@ -8959,7 +9060,7 @@
                             </pic:cNvPicPr>
                           </pic:nvPicPr>
                           <pic:blipFill>
-                            <a:blip r:embed="rId3">
+                            <a:blip r:embed="rId4">
                               <a:extLst>
                                 <a:ext uri="{28A0092B-C50C-407E-A947-70E740481C1C}">
                                   <a14:useLocalDpi xmlns:a14="http://schemas.microsoft.com/office/drawing/2010/main" val="0"/>
@@ -8988,7 +9089,7 @@
                             </pic:cNvPicPr>
                           </pic:nvPicPr>
                           <pic:blipFill>
-                            <a:blip r:embed="rId4">
+                            <a:blip r:embed="rId5">
                               <a:extLst>
                                 <a:ext uri="{28A0092B-C50C-407E-A947-70E740481C1C}">
                                   <a14:useLocalDpi xmlns:a14="http://schemas.microsoft.com/office/drawing/2010/main" val="0"/>
@@ -9024,7 +9125,7 @@
                         </pic:cNvPicPr>
                       </pic:nvPicPr>
                       <pic:blipFill>
-                        <a:blip r:embed="rId5">
+                        <a:blip r:embed="rId6">
                           <a:extLst>
                             <a:ext uri="{28A0092B-C50C-407E-A947-70E740481C1C}">
                               <a14:useLocalDpi xmlns:a14="http://schemas.microsoft.com/office/drawing/2010/main" val="0"/>
@@ -9059,9 +9160,9 @@
             </wp:anchor>
           </w:drawing>
         </mc:Choice>
-        <mc:Fallback xmlns:cx1="http://schemas.microsoft.com/office/drawing/2015/9/8/chartex" xmlns:cx2="http://schemas.microsoft.com/office/drawing/2015/10/21/chartex" xmlns:cx3="http://schemas.microsoft.com/office/drawing/2016/5/9/chartex" xmlns:cx4="http://schemas.microsoft.com/office/drawing/2016/5/10/chartex" xmlns:cx5="http://schemas.microsoft.com/office/drawing/2016/5/11/chartex" xmlns:cx6="http://schemas.microsoft.com/office/drawing/2016/5/12/chartex" xmlns:cx7="http://schemas.microsoft.com/office/drawing/2016/5/13/chartex" xmlns:cx8="http://schemas.microsoft.com/office/drawing/2016/5/14/chartex" xmlns:aink="http://schemas.microsoft.com/office/drawing/2016/ink" xmlns:am3d="http://schemas.microsoft.com/office/drawing/2017/model3d" xmlns:oel="http://schemas.microsoft.com/office/2019/extlst" xmlns:w16cex="http://schemas.microsoft.com/office/word/2018/wordml/cex" xmlns:w16cid="http://schemas.microsoft.com/office/word/2016/wordml/cid" xmlns:w16="http://schemas.microsoft.com/office/word/2018/wordml" xmlns:w16du="http://schemas.microsoft.com/office/word/2023/wordml/word16du" xmlns:w16sdtdh="http://schemas.microsoft.com/office/word/2020/wordml/sdtdatahash" xmlns:w16sdtfl="http://schemas.microsoft.com/office/word/2024/wordml/sdtformatlock" xmlns:w16se="http://schemas.microsoft.com/office/word/2015/wordml/symex" xmlns:cx="http://schemas.microsoft.com/office/drawing/2014/chartex">
+        <mc:Fallback>
           <w:pict>
-            <v:group w14:anchorId="17F7BC96" id="Grupo 3" o:spid="_x0000_s1026" style="position:absolute;margin-left:-73.95pt;margin-top:-136.9pt;width:585.4pt;height:434.8pt;z-index:251658242;mso-height-relative:margin" coordorigin=",536" coordsize="74348,56121" o:gfxdata="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">
+            <v:group w14:anchorId="17F7BC96" id="Grupo 3" o:spid="_x0000_s1026" style="position:absolute;margin-left:-73.95pt;margin-top:-136.9pt;width:585.4pt;height:434.8pt;z-index:251658242;mso-height-relative:margin" coordorigin=",536" coordsize="74348,56121" o:gfxdata="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">
               <v:group id="Grupo 10" o:spid="_x0000_s1027" style="position:absolute;top:15049;width:74348;height:12852" coordsize="74348,12852" o:gfxdata="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">
                 <v:shapetype id="_x0000_t202" coordsize="21600,21600" o:spt="202" path="m,l,21600r21600,l21600,xe">
                   <v:stroke joinstyle="miter"/>
@@ -9281,22 +9382,27 @@
                     <v:path o:extrusionok="f" gradientshapeok="t" o:connecttype="rect"/>
                     <o:lock v:ext="edit" aspectratio="t"/>
                   </v:shapetype>
-                  <v:shape id="Imagen 2" o:spid="_x0000_s1030" type="#_x0000_t75" alt="logo mpprij" style="position:absolute;top:277;width:6858;height:6191;visibility:visible;mso-wrap-style:square" o:gfxdata="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">
-                    <v:imagedata r:id="rId6" o:title="logo mpprij" blacklevel="6554f"/>
+                  <v:shape id="Imagen 2" o:spid="_x0000_s1030" type="#_x0000_t75" alt="logo mpprij" style="position:absolute;top:277;width:6858;height:6191;visibility:visible;mso-wrap-style:square" o:gfxdata="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">
+                    <v:imagedata r:id="rId7" o:title="logo mpprij" blacklevel="6554f"/>
+                    <v:path arrowok="t"/>
                   </v:shape>
-                  <v:shape id="0 Imagen" o:spid="_x0000_s1031" type="#_x0000_t75" style="position:absolute;left:8866;top:831;width:6096;height:4953;visibility:visible;mso-wrap-style:square" o:gfxdata="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">
-                    <v:imagedata r:id="rId7" o:title="" blacklevel="6554f"/>
+                  <v:shape id="0 Imagen" o:spid="_x0000_s1031" type="#_x0000_t75" style="position:absolute;left:8866;top:831;width:6096;height:4953;visibility:visible;mso-wrap-style:square" o:gfxdata="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">
+                    <v:imagedata r:id="rId8" o:title="" blacklevel="6554f"/>
+                    <v:path arrowok="t"/>
                   </v:shape>
-                  <v:shape id="Imagen 1" o:spid="_x0000_s1032" type="#_x0000_t75" style="position:absolute;left:60960;top:415;width:6121;height:6337;visibility:visible;mso-wrap-style:square" o:gfxdata="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">
-                    <v:imagedata r:id="rId8" o:title=""/>
+                  <v:shape id="Imagen 1" o:spid="_x0000_s1032" type="#_x0000_t75" style="position:absolute;left:60960;top:415;width:6121;height:6337;visibility:visible;mso-wrap-style:square" o:gfxdata="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">
+                    <v:imagedata r:id="rId9" o:title=""/>
+                    <v:path arrowok="t"/>
                   </v:shape>
-                  <v:shape id="Imagen 5" o:spid="_x0000_s1033" type="#_x0000_t75" style="position:absolute;left:68302;width:6046;height:7239;visibility:visible;mso-wrap-style:square" o:gfxdata="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">
-                    <v:imagedata r:id="rId9" o:title="escudo bombero nacional (1) (1)"/>
+                  <v:shape id="Imagen 5" o:spid="_x0000_s1033" type="#_x0000_t75" style="position:absolute;left:68302;width:6046;height:7239;visibility:visible;mso-wrap-style:square" o:gfxdata="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">
+                    <v:imagedata r:id="rId10" o:title="escudo bombero nacional (1) (1)"/>
+                    <v:path arrowok="t"/>
                   </v:shape>
                 </v:group>
               </v:group>
-              <v:shape id="Imagen 12" o:spid="_x0000_s1034" type="#_x0000_t75" style="position:absolute;left:1255;top:536;width:71715;height:56121;visibility:visible;mso-wrap-style:square" o:gfxdata="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">
-                <v:imagedata r:id="rId10" o:title="banderola tachira (1)"/>
+              <v:shape id="Imagen 12" o:spid="_x0000_s1034" type="#_x0000_t75" style="position:absolute;left:1255;top:536;width:71715;height:56121;visibility:visible;mso-wrap-style:square" o:gfxdata="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">
+                <v:imagedata r:id="rId11" o:title="banderola tachira (1)"/>
+                <v:path arrowok="t"/>
               </v:shape>
             </v:group>
           </w:pict>
@@ -9305,80 +9411,30 @@
     </w:r>
     <w:r>
       <w:rPr>
-        <w:noProof/>
-        <w:lang w:eastAsia="es-VE"/>
+        <w:rFonts w:ascii="Arial" w:hAnsi="Arial" w:cs="Arial"/>
+        <w:b/>
       </w:rPr>
-      <w:drawing>
-        <wp:anchor distT="0" distB="0" distL="114300" distR="114300" simplePos="0" relativeHeight="251658243" behindDoc="1" locked="0" layoutInCell="1" allowOverlap="1" wp14:anchorId="7CCF66E0" wp14:editId="4B9123F6">
-          <wp:simplePos x="0" y="0"/>
-          <wp:positionH relativeFrom="margin">
-            <wp:posOffset>-936177</wp:posOffset>
-          </wp:positionH>
-          <wp:positionV relativeFrom="paragraph">
-            <wp:posOffset>2229559</wp:posOffset>
-          </wp:positionV>
-          <wp:extent cx="7476565" cy="5862931"/>
-          <wp:effectExtent l="0" t="0" r="0" b="0"/>
-          <wp:wrapNone/>
-          <wp:docPr id="683217349" name="Imagen 683217349" descr="C:\Users\breiner\Documents\LOGO DE BOMBERO tachira.png"/>
-          <wp:cNvGraphicFramePr>
-            <a:graphicFrameLocks xmlns:a="http://schemas.openxmlformats.org/drawingml/2006/main" noChangeAspect="1"/>
-          </wp:cNvGraphicFramePr>
-          <a:graphic xmlns:a="http://schemas.openxmlformats.org/drawingml/2006/main">
-            <a:graphicData uri="http://schemas.openxmlformats.org/drawingml/2006/picture">
-              <pic:pic xmlns:pic="http://schemas.openxmlformats.org/drawingml/2006/picture">
-                <pic:nvPicPr>
-                  <pic:cNvPr id="0" name="Picture 2" descr="C:\Users\breiner\Documents\LOGO DE BOMBERO tachira.png"/>
-                  <pic:cNvPicPr>
-                    <a:picLocks noChangeAspect="1" noChangeArrowheads="1"/>
-                  </pic:cNvPicPr>
-                </pic:nvPicPr>
-                <pic:blipFill>
-                  <a:blip r:embed="rId11" cstate="print">
-                    <a:lum bright="70000" contrast="-70000"/>
-                    <a:extLst>
-                      <a:ext uri="{28A0092B-C50C-407E-A947-70E740481C1C}">
-                        <a14:useLocalDpi xmlns:a14="http://schemas.microsoft.com/office/drawing/2010/main" val="0"/>
-                      </a:ext>
-                    </a:extLst>
-                  </a:blip>
-                  <a:srcRect/>
-                  <a:stretch>
-                    <a:fillRect/>
-                  </a:stretch>
-                </pic:blipFill>
-                <pic:spPr bwMode="auto">
-                  <a:xfrm>
-                    <a:off x="0" y="0"/>
-                    <a:ext cx="7476565" cy="5862931"/>
-                  </a:xfrm>
-                  <a:prstGeom prst="rect">
-                    <a:avLst/>
-                  </a:prstGeom>
-                  <a:noFill/>
-                  <a:ln>
-                    <a:noFill/>
-                  </a:ln>
-                </pic:spPr>
-              </pic:pic>
-            </a:graphicData>
-          </a:graphic>
-          <wp14:sizeRelH relativeFrom="margin">
-            <wp14:pctWidth>0</wp14:pctWidth>
-          </wp14:sizeRelH>
-          <wp14:sizeRelV relativeFrom="margin">
-            <wp14:pctHeight>0</wp14:pctHeight>
-          </wp14:sizeRelV>
-        </wp:anchor>
-      </w:drawing>
+      <w:t>|</w:t>
     </w:r>
+    <w:bookmarkStart w:id="0" w:name="_GoBack"/>
+    <w:bookmarkEnd w:id="0"/>
+  </w:p>
+</w:hdr>
+</file>
+
+<file path=word/header3.xml><?xml version="1.0" encoding="utf-8"?>
+<w:hdr xmlns:wpc="http://schemas.microsoft.com/office/word/2010/wordprocessingCanvas" xmlns:cx="http://schemas.microsoft.com/office/drawing/2014/chartex" xmlns:mc="http://schemas.openxmlformats.org/markup-compatibility/2006" xmlns:o="urn:schemas-microsoft-com:office:office" xmlns:r="http://schemas.openxmlformats.org/officeDocument/2006/relationships" xmlns:m="http://schemas.openxmlformats.org/officeDocument/2006/math" xmlns:v="urn:schemas-microsoft-com:vml" xmlns:wp14="http://schemas.microsoft.com/office/word/2010/wordprocessingDrawing" xmlns:wp="http://schemas.openxmlformats.org/drawingml/2006/wordprocessingDrawing" xmlns:w10="urn:schemas-microsoft-com:office:word" xmlns:w="http://schemas.openxmlformats.org/wordprocessingml/2006/main" xmlns:w14="http://schemas.microsoft.com/office/word/2010/wordml" xmlns:w15="http://schemas.microsoft.com/office/word/2012/wordml" xmlns:w16se="http://schemas.microsoft.com/office/word/2015/wordml/symex" xmlns:wpg="http://schemas.microsoft.com/office/word/2010/wordprocessingGroup" xmlns:wpi="http://schemas.microsoft.com/office/word/2010/wordprocessingInk" xmlns:wne="http://schemas.microsoft.com/office/word/2006/wordml" xmlns:wps="http://schemas.microsoft.com/office/word/2010/wordprocessingShape" mc:Ignorable="w14 w15 w16se wp14">
+  <w:p>
+    <w:pPr>
+      <w:pStyle w:val="Encabezado"/>
+    </w:pPr>
   </w:p>
 </w:hdr>
 </file>
 
 <file path=word/numbering.xml><?xml version="1.0" encoding="utf-8"?>
-<w:numbering xmlns:wpc="http://schemas.microsoft.com/office/word/2010/wordprocessingCanvas" xmlns:mc="http://schemas.openxmlformats.org/markup-compatibility/2006" xmlns:o="urn:schemas-microsoft-com:office:office" xmlns:r="http://schemas.openxmlformats.org/officeDocument/2006/relationships" xmlns:m="http://schemas.openxmlformats.org/officeDocument/2006/math" xmlns:v="urn:schemas-microsoft-com:vml" xmlns:wp14="http://schemas.microsoft.com/office/word/2010/wordprocessingDrawing" xmlns:wp="http://schemas.openxmlformats.org/drawingml/2006/wordprocessingDrawing" xmlns:w10="urn:schemas-microsoft-com:office:word" xmlns:w="http://schemas.openxmlformats.org/wordprocessingml/2006/main" xmlns:w14="http://schemas.microsoft.com/office/word/2010/wordml" xmlns:w15="http://schemas.microsoft.com/office/word/2012/wordml" xmlns:wpg="http://schemas.microsoft.com/office/word/2010/wordprocessingGroup" xmlns:wpi="http://schemas.microsoft.com/office/word/2010/wordprocessingInk" xmlns:wne="http://schemas.microsoft.com/office/word/2006/wordml" xmlns:wps="http://schemas.microsoft.com/office/word/2010/wordprocessingShape" mc:Ignorable="w14 w15 wp14">
-  <w:abstractNum w:abstractNumId="0">
+<w:numbering xmlns:wpc="http://schemas.microsoft.com/office/word/2010/wordprocessingCanvas" xmlns:cx="http://schemas.microsoft.com/office/drawing/2014/chartex" xmlns:mc="http://schemas.openxmlformats.org/markup-compatibility/2006" xmlns:o="urn:schemas-microsoft-com:office:office" xmlns:r="http://schemas.openxmlformats.org/officeDocument/2006/relationships" xmlns:m="http://schemas.openxmlformats.org/officeDocument/2006/math" xmlns:v="urn:schemas-microsoft-com:vml" xmlns:wp14="http://schemas.microsoft.com/office/word/2010/wordprocessingDrawing" xmlns:wp="http://schemas.openxmlformats.org/drawingml/2006/wordprocessingDrawing" xmlns:w10="urn:schemas-microsoft-com:office:word" xmlns:w="http://schemas.openxmlformats.org/wordprocessingml/2006/main" xmlns:w14="http://schemas.microsoft.com/office/word/2010/wordml" xmlns:w15="http://schemas.microsoft.com/office/word/2012/wordml" xmlns:w16se="http://schemas.microsoft.com/office/word/2015/wordml/symex" xmlns:wpg="http://schemas.microsoft.com/office/word/2010/wordprocessingGroup" xmlns:wpi="http://schemas.microsoft.com/office/word/2010/wordprocessingInk" xmlns:wne="http://schemas.microsoft.com/office/word/2006/wordml" xmlns:wps="http://schemas.microsoft.com/office/word/2010/wordprocessingShape" mc:Ignorable="w14 w15 w16se wp14">
+  <w:abstractNum w:abstractNumId="0" w15:restartNumberingAfterBreak="0">
     <w:nsid w:val="00F96C31"/>
     <w:multiLevelType w:val="hybridMultilevel"/>
     <w:tmpl w:val="C4DA74AC"/>
@@ -9464,7 +9520,7 @@
       </w:pPr>
     </w:lvl>
   </w:abstractNum>
-  <w:abstractNum w:abstractNumId="1">
+  <w:abstractNum w:abstractNumId="1" w15:restartNumberingAfterBreak="0">
     <w:nsid w:val="099E10F9"/>
     <w:multiLevelType w:val="hybridMultilevel"/>
     <w:tmpl w:val="9144478C"/>
@@ -9550,7 +9606,7 @@
       </w:pPr>
     </w:lvl>
   </w:abstractNum>
-  <w:abstractNum w:abstractNumId="2">
+  <w:abstractNum w:abstractNumId="2" w15:restartNumberingAfterBreak="0">
     <w:nsid w:val="0DFD465D"/>
     <w:multiLevelType w:val="hybridMultilevel"/>
     <w:tmpl w:val="461067C6"/>
@@ -9691,7 +9747,7 @@
       </w:rPr>
     </w:lvl>
   </w:abstractNum>
-  <w:abstractNum w:abstractNumId="3">
+  <w:abstractNum w:abstractNumId="3" w15:restartNumberingAfterBreak="0">
     <w:nsid w:val="1D7A0A6E"/>
     <w:multiLevelType w:val="hybridMultilevel"/>
     <w:tmpl w:val="7AAA3288"/>
@@ -9804,7 +9860,7 @@
       </w:rPr>
     </w:lvl>
   </w:abstractNum>
-  <w:abstractNum w:abstractNumId="4">
+  <w:abstractNum w:abstractNumId="4" w15:restartNumberingAfterBreak="0">
     <w:nsid w:val="1F761902"/>
     <w:multiLevelType w:val="multilevel"/>
     <w:tmpl w:val="10A61756"/>
@@ -9936,7 +9992,7 @@
       </w:pPr>
     </w:lvl>
   </w:abstractNum>
-  <w:abstractNum w:abstractNumId="5">
+  <w:abstractNum w:abstractNumId="5" w15:restartNumberingAfterBreak="0">
     <w:nsid w:val="332F4BCB"/>
     <w:multiLevelType w:val="hybridMultilevel"/>
     <w:tmpl w:val="FF447AB0"/>
@@ -10073,7 +10129,7 @@
       </w:rPr>
     </w:lvl>
   </w:abstractNum>
-  <w:abstractNum w:abstractNumId="6">
+  <w:abstractNum w:abstractNumId="6" w15:restartNumberingAfterBreak="0">
     <w:nsid w:val="38D323B9"/>
     <w:multiLevelType w:val="hybridMultilevel"/>
     <w:tmpl w:val="575E481A"/>
@@ -10162,7 +10218,7 @@
       </w:pPr>
     </w:lvl>
   </w:abstractNum>
-  <w:abstractNum w:abstractNumId="7">
+  <w:abstractNum w:abstractNumId="7" w15:restartNumberingAfterBreak="0">
     <w:nsid w:val="48AD4EA1"/>
     <w:multiLevelType w:val="hybridMultilevel"/>
     <w:tmpl w:val="9180643A"/>
@@ -10274,7 +10330,7 @@
       </w:rPr>
     </w:lvl>
   </w:abstractNum>
-  <w:abstractNum w:abstractNumId="8">
+  <w:abstractNum w:abstractNumId="8" w15:restartNumberingAfterBreak="0">
     <w:nsid w:val="4D9D422F"/>
     <w:multiLevelType w:val="hybridMultilevel"/>
     <w:tmpl w:val="4058FC52"/>
@@ -10414,7 +10470,7 @@
       </w:rPr>
     </w:lvl>
   </w:abstractNum>
-  <w:abstractNum w:abstractNumId="9">
+  <w:abstractNum w:abstractNumId="9" w15:restartNumberingAfterBreak="0">
     <w:nsid w:val="4DD0595F"/>
     <w:multiLevelType w:val="hybridMultilevel"/>
     <w:tmpl w:val="9536BF1E"/>
@@ -10551,7 +10607,7 @@
       </w:rPr>
     </w:lvl>
   </w:abstractNum>
-  <w:abstractNum w:abstractNumId="10">
+  <w:abstractNum w:abstractNumId="10" w15:restartNumberingAfterBreak="0">
     <w:nsid w:val="50620DF2"/>
     <w:multiLevelType w:val="hybridMultilevel"/>
     <w:tmpl w:val="73F26680"/>
@@ -10692,7 +10748,7 @@
       </w:rPr>
     </w:lvl>
   </w:abstractNum>
-  <w:abstractNum w:abstractNumId="11">
+  <w:abstractNum w:abstractNumId="11" w15:restartNumberingAfterBreak="0">
     <w:nsid w:val="515D1544"/>
     <w:multiLevelType w:val="hybridMultilevel"/>
     <w:tmpl w:val="2C287BCE"/>
@@ -10829,7 +10885,7 @@
       </w:rPr>
     </w:lvl>
   </w:abstractNum>
-  <w:abstractNum w:abstractNumId="12">
+  <w:abstractNum w:abstractNumId="12" w15:restartNumberingAfterBreak="0">
     <w:nsid w:val="51FA2225"/>
     <w:multiLevelType w:val="hybridMultilevel"/>
     <w:tmpl w:val="C14299BE"/>
@@ -10942,7 +10998,7 @@
       </w:rPr>
     </w:lvl>
   </w:abstractNum>
-  <w:abstractNum w:abstractNumId="13">
+  <w:abstractNum w:abstractNumId="13" w15:restartNumberingAfterBreak="0">
     <w:nsid w:val="54E940C1"/>
     <w:multiLevelType w:val="hybridMultilevel"/>
     <w:tmpl w:val="454AB8BE"/>
@@ -11028,7 +11084,7 @@
       </w:pPr>
     </w:lvl>
   </w:abstractNum>
-  <w:abstractNum w:abstractNumId="14">
+  <w:abstractNum w:abstractNumId="14" w15:restartNumberingAfterBreak="0">
     <w:nsid w:val="58575BCC"/>
     <w:multiLevelType w:val="hybridMultilevel"/>
     <w:tmpl w:val="E5766F50"/>
@@ -11165,7 +11221,7 @@
       </w:rPr>
     </w:lvl>
   </w:abstractNum>
-  <w:abstractNum w:abstractNumId="15">
+  <w:abstractNum w:abstractNumId="15" w15:restartNumberingAfterBreak="0">
     <w:nsid w:val="702212E4"/>
     <w:multiLevelType w:val="hybridMultilevel"/>
     <w:tmpl w:val="52F286D2"/>
@@ -11255,7 +11311,7 @@
       </w:pPr>
     </w:lvl>
   </w:abstractNum>
-  <w:abstractNum w:abstractNumId="16">
+  <w:abstractNum w:abstractNumId="16" w15:restartNumberingAfterBreak="0">
     <w:nsid w:val="75BD130C"/>
     <w:multiLevelType w:val="hybridMultilevel"/>
     <w:tmpl w:val="DCEE3326"/>
@@ -11392,7 +11448,7 @@
       </w:rPr>
     </w:lvl>
   </w:abstractNum>
-  <w:abstractNum w:abstractNumId="17">
+  <w:abstractNum w:abstractNumId="17" w15:restartNumberingAfterBreak="0">
     <w:nsid w:val="78CC7215"/>
     <w:multiLevelType w:val="hybridMultilevel"/>
     <w:tmpl w:val="95C40DE0"/>
@@ -11563,7 +11619,7 @@
 </file>
 
 <file path=word/styles.xml><?xml version="1.0" encoding="utf-8"?>
-<w:styles xmlns:mc="http://schemas.openxmlformats.org/markup-compatibility/2006" xmlns:r="http://schemas.openxmlformats.org/officeDocument/2006/relationships" xmlns:w="http://schemas.openxmlformats.org/wordprocessingml/2006/main" xmlns:w14="http://schemas.microsoft.com/office/word/2010/wordml" xmlns:w15="http://schemas.microsoft.com/office/word/2012/wordml" mc:Ignorable="w14 w15">
+<w:styles xmlns:mc="http://schemas.openxmlformats.org/markup-compatibility/2006" xmlns:r="http://schemas.openxmlformats.org/officeDocument/2006/relationships" xmlns:w="http://schemas.openxmlformats.org/wordprocessingml/2006/main" xmlns:w14="http://schemas.microsoft.com/office/word/2010/wordml" xmlns:w15="http://schemas.microsoft.com/office/word/2012/wordml" xmlns:w16se="http://schemas.microsoft.com/office/word/2015/wordml/symex" mc:Ignorable="w14 w15 w16se">
   <w:docDefaults>
     <w:rPrDefault>
       <w:rPr>
@@ -12255,7 +12311,6 @@
       <w:spacing w:after="0" w:line="240" w:lineRule="auto"/>
     </w:pPr>
     <w:tblPr>
-      <w:tblInd w:w="0" w:type="dxa"/>
       <w:tblBorders>
         <w:top w:val="single" w:sz="4" w:space="0" w:color="auto"/>
         <w:left w:val="single" w:sz="4" w:space="0" w:color="auto"/>
@@ -12264,12 +12319,6 @@
         <w:insideH w:val="single" w:sz="4" w:space="0" w:color="auto"/>
         <w:insideV w:val="single" w:sz="4" w:space="0" w:color="auto"/>
       </w:tblBorders>
-      <w:tblCellMar>
-        <w:top w:w="0" w:type="dxa"/>
-        <w:left w:w="108" w:type="dxa"/>
-        <w:bottom w:w="0" w:type="dxa"/>
-        <w:right w:w="108" w:type="dxa"/>
-      </w:tblCellMar>
     </w:tblPr>
   </w:style>
   <w:style w:type="character" w:customStyle="1" w:styleId="Ttulo1Car">
@@ -12471,10 +12520,10 @@
       <w:lang w:eastAsia="es-ES"/>
     </w:rPr>
   </w:style>
-  <w:style w:type="paragraph" w:styleId="Puesto">
+  <w:style w:type="paragraph" w:styleId="Ttulo">
     <w:name w:val="Title"/>
     <w:basedOn w:val="Normal"/>
-    <w:link w:val="PuestoCar"/>
+    <w:link w:val="TtuloCar"/>
     <w:qFormat/>
     <w:rsid w:val="0023375D"/>
     <w:pPr>
@@ -12487,10 +12536,10 @@
       <w:u w:val="single"/>
     </w:rPr>
   </w:style>
-  <w:style w:type="character" w:customStyle="1" w:styleId="PuestoCar">
-    <w:name w:val="Puesto Car"/>
+  <w:style w:type="character" w:customStyle="1" w:styleId="TtuloCar">
+    <w:name w:val="Título Car"/>
     <w:basedOn w:val="Fuentedeprrafopredeter"/>
-    <w:link w:val="Puesto"/>
+    <w:link w:val="Ttulo"/>
     <w:rsid w:val="0023375D"/>
     <w:rPr>
       <w:rFonts w:ascii="Arial" w:eastAsia="Times New Roman" w:hAnsi="Arial" w:cs="Arial"/>
@@ -12999,19 +13048,12 @@
     <w:tblPr>
       <w:tblStyleRowBandSize w:val="1"/>
       <w:tblStyleColBandSize w:val="1"/>
-      <w:tblInd w:w="0" w:type="dxa"/>
       <w:tblBorders>
         <w:top w:val="single" w:sz="8" w:space="0" w:color="000000" w:themeColor="text1"/>
         <w:left w:val="single" w:sz="8" w:space="0" w:color="000000" w:themeColor="text1"/>
         <w:bottom w:val="single" w:sz="8" w:space="0" w:color="000000" w:themeColor="text1"/>
         <w:right w:val="single" w:sz="8" w:space="0" w:color="000000" w:themeColor="text1"/>
       </w:tblBorders>
-      <w:tblCellMar>
-        <w:top w:w="0" w:type="dxa"/>
-        <w:left w:w="108" w:type="dxa"/>
-        <w:bottom w:w="0" w:type="dxa"/>
-        <w:right w:w="108" w:type="dxa"/>
-      </w:tblCellMar>
     </w:tblPr>
     <w:tblStylePr w:type="firstRow">
       <w:pPr>
@@ -13391,7 +13433,7 @@
 </file>
 
 <file path=customXml/itemProps1.xml><?xml version="1.0" encoding="utf-8"?>
-<ds:datastoreItem xmlns:ds="http://schemas.openxmlformats.org/officeDocument/2006/customXml" ds:itemID="{77532164-34A0-4927-A9D0-51B17A612076}">
+<ds:datastoreItem xmlns:ds="http://schemas.openxmlformats.org/officeDocument/2006/customXml" ds:itemID="{4E7BA781-0810-46AE-A89E-DE5AD577A73E}">
   <ds:schemaRefs>
     <ds:schemaRef ds:uri="http://schemas.openxmlformats.org/officeDocument/2006/bibliography"/>
   </ds:schemaRefs>

</xml_diff>